<commit_message>
support fill in the blank
</commit_message>
<xml_diff>
--- a/template.docx
+++ b/template.docx
@@ -116,23 +116,15 @@
         </w:tc>
       </w:tr>
     </w:tbl>
-    <w:p/>
     <w:p>
       <w:pPr>
         <w:rPr>
           <w:rFonts w:asciiTheme="majorEastAsia" w:eastAsiaTheme="majorEastAsia" w:hAnsiTheme="majorEastAsia"/>
           <w:sz w:val="24"/>
           <w:szCs w:val="24"/>
+          <w:lang w:val="en-US"/>
         </w:rPr>
       </w:pPr>
-      <w:r>
-        <w:rPr>
-          <w:rFonts w:asciiTheme="majorEastAsia" w:eastAsiaTheme="majorEastAsia" w:hAnsiTheme="majorEastAsia" w:hint="eastAsia"/>
-          <w:sz w:val="24"/>
-          <w:szCs w:val="24"/>
-        </w:rPr>
-        <w:t>中文翻译</w:t>
-      </w:r>
     </w:p>
     <w:sectPr>
       <w:pgSz w:w="12240" w:h="15840"/>

</xml_diff>